<commit_message>
Recept hozzáadása, szerkesztése, kedvencek, követésim teszt javítások
</commit_message>
<xml_diff>
--- a/docs/Recept hozzáadása, szerkesztése, kedvencek, követésim teszt.docx
+++ b/docs/Recept hozzáadása, szerkesztése, kedvencek, követésim teszt.docx
@@ -10,7 +10,6 @@
           <w:szCs w:val="28"/>
         </w:rPr>
       </w:pPr>
-      <w:bookmarkStart w:id="0" w:name="_GoBack"/>
       <w:r>
         <w:rPr>
           <w:sz w:val="28"/>
@@ -23,24 +22,37 @@
           <w:sz w:val="28"/>
           <w:szCs w:val="28"/>
         </w:rPr>
-        <w:t>, kedvencek, követésim</w:t>
+        <w:t>, kedvencek, követés</w:t>
       </w:r>
       <w:r>
         <w:rPr>
           <w:sz w:val="28"/>
           <w:szCs w:val="28"/>
         </w:rPr>
-        <w:t xml:space="preserve"> teszt</w:t>
-      </w:r>
-    </w:p>
-    <w:bookmarkEnd w:id="0"/>
-    <w:p>
-      <w:pPr>
-        <w:jc w:val="center"/>
+        <w:t>e</w:t>
+      </w:r>
+      <w:r>
         <w:rPr>
           <w:sz w:val="28"/>
           <w:szCs w:val="28"/>
         </w:rPr>
+        <w:t>im</w:t>
+      </w:r>
+      <w:r>
+        <w:rPr>
+          <w:sz w:val="28"/>
+          <w:szCs w:val="28"/>
+        </w:rPr>
+        <w:t xml:space="preserve"> teszt</w:t>
+      </w:r>
+    </w:p>
+    <w:p>
+      <w:pPr>
+        <w:jc w:val="center"/>
+        <w:rPr>
+          <w:sz w:val="28"/>
+          <w:szCs w:val="28"/>
+        </w:rPr>
       </w:pPr>
     </w:p>
     <w:p>
@@ -82,13 +94,18 @@
       <w:r>
         <w:t>Ha a *-</w:t>
       </w:r>
+      <w:proofErr w:type="spellStart"/>
       <w:proofErr w:type="gramStart"/>
       <w:r>
-        <w:t>la</w:t>
+        <w:t>al</w:t>
+      </w:r>
+      <w:proofErr w:type="spellEnd"/>
+      <w:r>
+        <w:t xml:space="preserve"> jelölt</w:t>
       </w:r>
       <w:proofErr w:type="gramEnd"/>
       <w:r>
-        <w:t xml:space="preserve"> jelölt mezők</w:t>
+        <w:t xml:space="preserve"> mezők</w:t>
       </w:r>
       <w:r>
         <w:t xml:space="preserve"> akármelyike</w:t>
@@ -368,25 +385,17 @@
         <w:t>Más *-</w:t>
       </w:r>
       <w:proofErr w:type="spellStart"/>
-      <w:proofErr w:type="gramStart"/>
       <w:r>
         <w:t>al</w:t>
       </w:r>
       <w:proofErr w:type="spellEnd"/>
       <w:r>
-        <w:t xml:space="preserve"> jelölt</w:t>
-      </w:r>
-      <w:proofErr w:type="gramEnd"/>
-      <w:r>
-        <w:t xml:space="preserve"> </w:t>
-      </w:r>
-      <w:proofErr w:type="spellStart"/>
-      <w:r>
-        <w:t>jelölt</w:t>
-      </w:r>
-      <w:proofErr w:type="spellEnd"/>
-      <w:r>
-        <w:t xml:space="preserve"> mező kihagyása:</w:t>
+        <w:t xml:space="preserve"> jelölt </w:t>
+      </w:r>
+      <w:bookmarkStart w:id="0" w:name="_GoBack"/>
+      <w:bookmarkEnd w:id="0"/>
+      <w:r>
+        <w:t>mező kihagyása:</w:t>
       </w:r>
     </w:p>
     <w:p>
@@ -772,7 +781,13 @@
         </w:numPr>
       </w:pPr>
       <w:r>
-        <w:t>a követett felhasználók eltűnnek a „Követésim” oldalról</w:t>
+        <w:t>a követett felhasználók eltűnnek a „Követés</w:t>
+      </w:r>
+      <w:r>
+        <w:t>e</w:t>
+      </w:r>
+      <w:r>
+        <w:t>im” oldalról</w:t>
       </w:r>
     </w:p>
     <w:p>

</xml_diff>